<commit_message>
Se hacen las pruebas de caja negra
</commit_message>
<xml_diff>
--- a/PruebasCajaNegra.docx
+++ b/PruebasCajaNegra.docx
@@ -11,6 +11,7 @@
           <w:sz w:val="56"/>
         </w:rPr>
       </w:pPr>
+      <w:bookmarkStart w:id="0" w:name="_GoBack"/>
       <w:r>
         <w:rPr>
           <w:rFonts w:ascii="Bradley Hand ITC" w:hAnsi="Bradley Hand ITC"/>
@@ -20,6 +21,7 @@
         <w:t>PRUEBAS DE CAJA NEGRA</w:t>
       </w:r>
     </w:p>
+    <w:bookmarkEnd w:id="0"/>
     <w:p>
       <w:pPr>
         <w:rPr>
@@ -209,8 +211,6 @@
         <w:lastRenderedPageBreak/>
         <w:t>Diagrama:</w:t>
       </w:r>
-      <w:bookmarkStart w:id="0" w:name="_GoBack"/>
-      <w:bookmarkEnd w:id="0"/>
       <w:r>
         <w:rPr>
           <w:noProof/>

</xml_diff>